<commit_message>
changes to general resume
</commit_message>
<xml_diff>
--- a/Ojiemekeme Armstrong -  Cover Letter.docx
+++ b/Ojiemekeme Armstrong -  Cover Letter.docx
@@ -16,62 +16,267 @@
           <w:sz w:val="24"/>
           <w:szCs w:val="24"/>
         </w:rPr>
-        <w:t>Dear Hiring Manager,</w:t>
-      </w:r>
-    </w:p>
-    <w:p>
-      <w:pPr>
-        <w:rPr>
-          <w:rFonts w:asciiTheme="majorHAnsi" w:hAnsiTheme="majorHAnsi" w:cstheme="majorHAnsi"/>
-          <w:sz w:val="24"/>
-          <w:szCs w:val="24"/>
-        </w:rPr>
-      </w:pPr>
-    </w:p>
-    <w:p>
-      <w:pPr>
-        <w:rPr>
-          <w:rFonts w:asciiTheme="majorHAnsi" w:hAnsiTheme="majorHAnsi" w:cstheme="majorHAnsi"/>
-          <w:sz w:val="24"/>
-          <w:szCs w:val="24"/>
-        </w:rPr>
-      </w:pPr>
-      <w:r>
-        <w:rPr>
-          <w:rFonts w:asciiTheme="majorHAnsi" w:hAnsiTheme="majorHAnsi" w:cstheme="majorHAnsi"/>
-          <w:sz w:val="24"/>
-          <w:szCs w:val="24"/>
-        </w:rPr>
-        <w:t xml:space="preserve">I am writing to express my interest in the Junior QA UI/UX Developer position at Open </w:t>
-      </w:r>
-      <w:proofErr w:type="spellStart"/>
-      <w:r>
-        <w:rPr>
-          <w:rFonts w:asciiTheme="majorHAnsi" w:hAnsiTheme="majorHAnsi" w:cstheme="majorHAnsi"/>
-          <w:sz w:val="24"/>
-          <w:szCs w:val="24"/>
-        </w:rPr>
-        <w:t>iT.</w:t>
-      </w:r>
-      <w:proofErr w:type="spellEnd"/>
-      <w:r>
-        <w:rPr>
-          <w:rFonts w:asciiTheme="majorHAnsi" w:hAnsiTheme="majorHAnsi" w:cstheme="majorHAnsi"/>
-          <w:sz w:val="24"/>
-          <w:szCs w:val="24"/>
-        </w:rPr>
-        <w:t xml:space="preserve"> With a solid foundation in front-end development and a keen eye for UI/UX design, I am eager to contribute to ensuring that </w:t>
-      </w:r>
-      <w:proofErr w:type="gramStart"/>
-      <w:r>
-        <w:rPr>
-          <w:rFonts w:asciiTheme="majorHAnsi" w:hAnsiTheme="majorHAnsi" w:cstheme="majorHAnsi"/>
-          <w:sz w:val="24"/>
-          <w:szCs w:val="24"/>
-        </w:rPr>
-        <w:t>Open</w:t>
-      </w:r>
-      <w:proofErr w:type="gramEnd"/>
+        <w:t>Dear Hiring Team,</w:t>
+      </w:r>
+    </w:p>
+    <w:p>
+      <w:pPr>
+        <w:rPr>
+          <w:rFonts w:asciiTheme="majorHAnsi" w:hAnsiTheme="majorHAnsi" w:cstheme="majorHAnsi"/>
+          <w:sz w:val="24"/>
+          <w:szCs w:val="24"/>
+        </w:rPr>
+      </w:pPr>
+    </w:p>
+    <w:p>
+      <w:pPr>
+        <w:rPr>
+          <w:rFonts w:asciiTheme="majorHAnsi" w:hAnsiTheme="majorHAnsi" w:cstheme="majorHAnsi"/>
+          <w:sz w:val="24"/>
+          <w:szCs w:val="24"/>
+        </w:rPr>
+      </w:pPr>
+      <w:r>
+        <w:rPr>
+          <w:rFonts w:asciiTheme="majorHAnsi" w:hAnsiTheme="majorHAnsi" w:cstheme="majorHAnsi"/>
+          <w:sz w:val="24"/>
+          <w:szCs w:val="24"/>
+        </w:rPr>
+        <w:t>I am reaching out to express my strong interest in the Full Stack Developer position at your esteemed company, which is pioneering in next-gen decentralized governance. With a solid foundation in full-stack development, particularly with React and Node.js, I am excited about the opportunity to contribute to your innovative projects.</w:t>
+      </w:r>
+    </w:p>
+    <w:p>
+      <w:pPr>
+        <w:rPr>
+          <w:rFonts w:asciiTheme="majorHAnsi" w:hAnsiTheme="majorHAnsi" w:cstheme="majorHAnsi"/>
+          <w:sz w:val="24"/>
+          <w:szCs w:val="24"/>
+        </w:rPr>
+      </w:pPr>
+    </w:p>
+    <w:p>
+      <w:pPr>
+        <w:rPr>
+          <w:rFonts w:asciiTheme="majorHAnsi" w:hAnsiTheme="majorHAnsi" w:cstheme="majorHAnsi"/>
+          <w:sz w:val="24"/>
+          <w:szCs w:val="24"/>
+        </w:rPr>
+      </w:pPr>
+      <w:r>
+        <w:rPr>
+          <w:rFonts w:asciiTheme="majorHAnsi" w:hAnsiTheme="majorHAnsi" w:cstheme="majorHAnsi"/>
+          <w:sz w:val="24"/>
+          <w:szCs w:val="24"/>
+        </w:rPr>
+        <w:t>My experience includes developing a comprehensive e-commerce platform using React and Node.js,</w:t>
+      </w:r>
+      <w:r>
+        <w:rPr>
+          <w:rFonts w:asciiTheme="majorHAnsi" w:hAnsiTheme="majorHAnsi" w:cstheme="majorHAnsi"/>
+          <w:sz w:val="24"/>
+          <w:szCs w:val="24"/>
+        </w:rPr>
+        <w:t xml:space="preserve"> among others,</w:t>
+      </w:r>
+      <w:r>
+        <w:rPr>
+          <w:rFonts w:asciiTheme="majorHAnsi" w:hAnsiTheme="majorHAnsi" w:cstheme="majorHAnsi"/>
+          <w:sz w:val="24"/>
+          <w:szCs w:val="24"/>
+        </w:rPr>
+        <w:t xml:space="preserve"> where I was responsible for creating a seamless and dynamic user experience, as well as implementing </w:t>
+      </w:r>
+      <w:r>
+        <w:rPr>
+          <w:rFonts w:asciiTheme="majorHAnsi" w:hAnsiTheme="majorHAnsi" w:cstheme="majorHAnsi"/>
+          <w:sz w:val="24"/>
+          <w:szCs w:val="24"/>
+        </w:rPr>
+        <w:t>robust</w:t>
+      </w:r>
+      <w:r>
+        <w:rPr>
+          <w:rFonts w:asciiTheme="majorHAnsi" w:hAnsiTheme="majorHAnsi" w:cstheme="majorHAnsi"/>
+          <w:sz w:val="24"/>
+          <w:szCs w:val="24"/>
+        </w:rPr>
+        <w:t xml:space="preserve"> back-end services. This project, among others, showcases my capability to develop full-stack applications that are both efficient and scalable.</w:t>
+      </w:r>
+    </w:p>
+    <w:p>
+      <w:pPr>
+        <w:rPr>
+          <w:rFonts w:asciiTheme="majorHAnsi" w:hAnsiTheme="majorHAnsi" w:cstheme="majorHAnsi"/>
+          <w:sz w:val="24"/>
+          <w:szCs w:val="24"/>
+        </w:rPr>
+      </w:pPr>
+    </w:p>
+    <w:p>
+      <w:pPr>
+        <w:rPr>
+          <w:rFonts w:asciiTheme="majorHAnsi" w:hAnsiTheme="majorHAnsi" w:cstheme="majorHAnsi"/>
+          <w:sz w:val="24"/>
+          <w:szCs w:val="24"/>
+        </w:rPr>
+      </w:pPr>
+      <w:r>
+        <w:rPr>
+          <w:rFonts w:asciiTheme="majorHAnsi" w:hAnsiTheme="majorHAnsi" w:cstheme="majorHAnsi"/>
+          <w:sz w:val="24"/>
+          <w:szCs w:val="24"/>
+        </w:rPr>
+        <w:t>While I have not yet had the opportunity to work with smart contracts and Solidity, I am highly enthusiastic about learning and expanding my skill set in this area. I am a quick learner and am confident in my ability to rapidly acquire the necessary skills to contribute effectively to your team's smart contract development efforts.</w:t>
+      </w:r>
+    </w:p>
+    <w:p>
+      <w:pPr>
+        <w:rPr>
+          <w:rFonts w:asciiTheme="majorHAnsi" w:hAnsiTheme="majorHAnsi" w:cstheme="majorHAnsi"/>
+          <w:sz w:val="24"/>
+          <w:szCs w:val="24"/>
+        </w:rPr>
+      </w:pPr>
+    </w:p>
+    <w:p>
+      <w:pPr>
+        <w:rPr>
+          <w:rFonts w:asciiTheme="majorHAnsi" w:hAnsiTheme="majorHAnsi" w:cstheme="majorHAnsi"/>
+          <w:sz w:val="24"/>
+          <w:szCs w:val="24"/>
+        </w:rPr>
+      </w:pPr>
+      <w:r>
+        <w:rPr>
+          <w:rFonts w:asciiTheme="majorHAnsi" w:hAnsiTheme="majorHAnsi" w:cstheme="majorHAnsi"/>
+          <w:sz w:val="24"/>
+          <w:szCs w:val="24"/>
+        </w:rPr>
+        <w:t>In terms of DevOps and automation, I understand the concepts on a fundamental level, including continuous integration and deployment pipelines, as well as scrum and agile methodologies. Although my experience in this area has been more conceptual due to my freelance career, I am eager to apply these principles in a team setting and further develop my expertise.</w:t>
+      </w:r>
+    </w:p>
+    <w:p>
+      <w:pPr>
+        <w:rPr>
+          <w:rFonts w:asciiTheme="majorHAnsi" w:hAnsiTheme="majorHAnsi" w:cstheme="majorHAnsi"/>
+          <w:sz w:val="24"/>
+          <w:szCs w:val="24"/>
+        </w:rPr>
+      </w:pPr>
+    </w:p>
+    <w:p>
+      <w:pPr>
+        <w:rPr>
+          <w:rFonts w:asciiTheme="majorHAnsi" w:hAnsiTheme="majorHAnsi" w:cstheme="majorHAnsi"/>
+          <w:sz w:val="24"/>
+          <w:szCs w:val="24"/>
+        </w:rPr>
+      </w:pPr>
+      <w:r>
+        <w:rPr>
+          <w:rFonts w:asciiTheme="majorHAnsi" w:hAnsiTheme="majorHAnsi" w:cstheme="majorHAnsi"/>
+          <w:sz w:val="24"/>
+          <w:szCs w:val="24"/>
+        </w:rPr>
+        <w:t>I am particularly drawn to the fully remote nature of the role and the competitive compensation package. I am confident that my technical skills, combined with my passion for learning and adaptability, make me a strong fit for this position.</w:t>
+      </w:r>
+    </w:p>
+    <w:p>
+      <w:pPr>
+        <w:rPr>
+          <w:rFonts w:asciiTheme="majorHAnsi" w:hAnsiTheme="majorHAnsi" w:cstheme="majorHAnsi"/>
+          <w:sz w:val="24"/>
+          <w:szCs w:val="24"/>
+        </w:rPr>
+      </w:pPr>
+    </w:p>
+    <w:p>
+      <w:pPr>
+        <w:rPr>
+          <w:rFonts w:asciiTheme="majorHAnsi" w:hAnsiTheme="majorHAnsi" w:cstheme="majorHAnsi"/>
+          <w:sz w:val="24"/>
+          <w:szCs w:val="24"/>
+        </w:rPr>
+      </w:pPr>
+      <w:r>
+        <w:rPr>
+          <w:rFonts w:asciiTheme="majorHAnsi" w:hAnsiTheme="majorHAnsi" w:cstheme="majorHAnsi"/>
+          <w:sz w:val="24"/>
+          <w:szCs w:val="24"/>
+        </w:rPr>
+        <w:t>Enclosed is my resume, which provides further details about my professional journey and technical proficiencies. I am available for an immediate start and look forward to the possibility of discussing how I can contribute to the success of your team.</w:t>
+      </w:r>
+    </w:p>
+    <w:p>
+      <w:pPr>
+        <w:rPr>
+          <w:rFonts w:asciiTheme="majorHAnsi" w:hAnsiTheme="majorHAnsi" w:cstheme="majorHAnsi"/>
+          <w:sz w:val="24"/>
+          <w:szCs w:val="24"/>
+        </w:rPr>
+      </w:pPr>
+    </w:p>
+    <w:p>
+      <w:pPr>
+        <w:rPr>
+          <w:rFonts w:asciiTheme="majorHAnsi" w:hAnsiTheme="majorHAnsi" w:cstheme="majorHAnsi"/>
+          <w:sz w:val="24"/>
+          <w:szCs w:val="24"/>
+        </w:rPr>
+      </w:pPr>
+      <w:r>
+        <w:rPr>
+          <w:rFonts w:asciiTheme="majorHAnsi" w:hAnsiTheme="majorHAnsi" w:cstheme="majorHAnsi"/>
+          <w:sz w:val="24"/>
+          <w:szCs w:val="24"/>
+        </w:rPr>
+        <w:t>Thank you for considering my application. I am excited about the opportunity to join your team and contribute to impactful projects in the realm of decentralized governance.</w:t>
+      </w:r>
+    </w:p>
+    <w:p>
+      <w:pPr>
+        <w:rPr>
+          <w:rFonts w:asciiTheme="majorHAnsi" w:hAnsiTheme="majorHAnsi" w:cstheme="majorHAnsi"/>
+          <w:sz w:val="24"/>
+          <w:szCs w:val="24"/>
+        </w:rPr>
+      </w:pPr>
+    </w:p>
+    <w:p>
+      <w:pPr>
+        <w:rPr>
+          <w:rFonts w:asciiTheme="majorHAnsi" w:hAnsiTheme="majorHAnsi" w:cstheme="majorHAnsi"/>
+          <w:sz w:val="24"/>
+          <w:szCs w:val="24"/>
+        </w:rPr>
+      </w:pPr>
+      <w:r>
+        <w:rPr>
+          <w:rFonts w:asciiTheme="majorHAnsi" w:hAnsiTheme="majorHAnsi" w:cstheme="majorHAnsi"/>
+          <w:sz w:val="24"/>
+          <w:szCs w:val="24"/>
+        </w:rPr>
+        <w:lastRenderedPageBreak/>
+        <w:t>Warm regards,</w:t>
+      </w:r>
+    </w:p>
+    <w:p>
+      <w:r>
+        <w:rPr>
+          <w:rFonts w:asciiTheme="majorHAnsi" w:hAnsiTheme="majorHAnsi" w:cstheme="majorHAnsi"/>
+          <w:sz w:val="24"/>
+          <w:szCs w:val="24"/>
+        </w:rPr>
+        <w:t>Ojiemekeme</w:t>
+      </w:r>
+      <w:r>
+        <w:rPr>
+          <w:rFonts w:asciiTheme="majorHAnsi" w:hAnsiTheme="majorHAnsi" w:cstheme="majorHAnsi"/>
+          <w:sz w:val="24"/>
+          <w:szCs w:val="24"/>
+        </w:rPr>
+        <w:t xml:space="preserve"> Armstrong</w:t>
+      </w:r>
       <w:r>
         <w:rPr>
           <w:rFonts w:asciiTheme="majorHAnsi" w:hAnsiTheme="majorHAnsi" w:cstheme="majorHAnsi"/>
@@ -80,178 +285,22 @@
         </w:rPr>
         <w:t xml:space="preserve"> </w:t>
       </w:r>
-      <w:proofErr w:type="spellStart"/>
-      <w:r>
-        <w:rPr>
-          <w:rFonts w:asciiTheme="majorHAnsi" w:hAnsiTheme="majorHAnsi" w:cstheme="majorHAnsi"/>
-          <w:sz w:val="24"/>
-          <w:szCs w:val="24"/>
-        </w:rPr>
-        <w:t>iT’s</w:t>
-      </w:r>
-      <w:proofErr w:type="spellEnd"/>
-      <w:r>
-        <w:rPr>
-          <w:rFonts w:asciiTheme="majorHAnsi" w:hAnsiTheme="majorHAnsi" w:cstheme="majorHAnsi"/>
-          <w:sz w:val="24"/>
-          <w:szCs w:val="24"/>
-        </w:rPr>
-        <w:t xml:space="preserve"> software products meet the highest standards of quality.</w:t>
-      </w:r>
-    </w:p>
-    <w:p>
-      <w:pPr>
-        <w:rPr>
-          <w:rFonts w:asciiTheme="majorHAnsi" w:hAnsiTheme="majorHAnsi" w:cstheme="majorHAnsi"/>
-          <w:sz w:val="24"/>
-          <w:szCs w:val="24"/>
-        </w:rPr>
-      </w:pPr>
-    </w:p>
-    <w:p>
-      <w:pPr>
-        <w:rPr>
-          <w:rFonts w:asciiTheme="majorHAnsi" w:hAnsiTheme="majorHAnsi" w:cstheme="majorHAnsi"/>
-          <w:sz w:val="24"/>
-          <w:szCs w:val="24"/>
-        </w:rPr>
-      </w:pPr>
-      <w:r>
-        <w:rPr>
-          <w:rFonts w:asciiTheme="majorHAnsi" w:hAnsiTheme="majorHAnsi" w:cstheme="majorHAnsi"/>
-          <w:sz w:val="24"/>
-          <w:szCs w:val="24"/>
-        </w:rPr>
-        <w:t xml:space="preserve">I am proficient in responsive design development and have a strong grasp of UI/UX best practices, which I believe will be beneficial in contributing to Open </w:t>
-      </w:r>
-      <w:proofErr w:type="spellStart"/>
-      <w:proofErr w:type="gramStart"/>
-      <w:r>
-        <w:rPr>
-          <w:rFonts w:asciiTheme="majorHAnsi" w:hAnsiTheme="majorHAnsi" w:cstheme="majorHAnsi"/>
-          <w:sz w:val="24"/>
-          <w:szCs w:val="24"/>
-        </w:rPr>
-        <w:t>iT’s</w:t>
-      </w:r>
-      <w:proofErr w:type="spellEnd"/>
-      <w:proofErr w:type="gramEnd"/>
-      <w:r>
-        <w:rPr>
-          <w:rFonts w:asciiTheme="majorHAnsi" w:hAnsiTheme="majorHAnsi" w:cstheme="majorHAnsi"/>
-          <w:sz w:val="24"/>
-          <w:szCs w:val="24"/>
-        </w:rPr>
-        <w:t xml:space="preserve"> commitment to creating intuitive and visually appealing user interfaces. My familiarity with Agile/Scrum methodologies and version control systems like Git aligns well with the qualifications sought for this role.</w:t>
-      </w:r>
-    </w:p>
-    <w:p>
-      <w:pPr>
-        <w:rPr>
-          <w:rFonts w:asciiTheme="majorHAnsi" w:hAnsiTheme="majorHAnsi" w:cstheme="majorHAnsi"/>
-          <w:sz w:val="24"/>
-          <w:szCs w:val="24"/>
-        </w:rPr>
-      </w:pPr>
-    </w:p>
-    <w:p>
-      <w:pPr>
-        <w:rPr>
-          <w:rFonts w:asciiTheme="majorHAnsi" w:hAnsiTheme="majorHAnsi" w:cstheme="majorHAnsi"/>
-          <w:sz w:val="24"/>
-          <w:szCs w:val="24"/>
-        </w:rPr>
-      </w:pPr>
-      <w:r>
-        <w:rPr>
-          <w:rFonts w:asciiTheme="majorHAnsi" w:hAnsiTheme="majorHAnsi" w:cstheme="majorHAnsi"/>
-          <w:sz w:val="24"/>
-          <w:szCs w:val="24"/>
-        </w:rPr>
-        <w:t xml:space="preserve">I am excited about the opportunity to innovate, achieve, grow, and lead with Open </w:t>
-      </w:r>
-      <w:proofErr w:type="spellStart"/>
-      <w:r>
-        <w:rPr>
-          <w:rFonts w:asciiTheme="majorHAnsi" w:hAnsiTheme="majorHAnsi" w:cstheme="majorHAnsi"/>
-          <w:sz w:val="24"/>
-          <w:szCs w:val="24"/>
-        </w:rPr>
-        <w:t>iT</w:t>
-      </w:r>
-      <w:proofErr w:type="spellEnd"/>
-      <w:r>
-        <w:rPr>
-          <w:rFonts w:asciiTheme="majorHAnsi" w:hAnsiTheme="majorHAnsi" w:cstheme="majorHAnsi"/>
-          <w:sz w:val="24"/>
-          <w:szCs w:val="24"/>
-        </w:rPr>
-        <w:t>, and I look forward to the possibility of discussing how my skills and passion can contribute to your team’s success.</w:t>
-      </w:r>
-    </w:p>
-    <w:p>
-      <w:pPr>
-        <w:rPr>
-          <w:rFonts w:asciiTheme="majorHAnsi" w:hAnsiTheme="majorHAnsi" w:cstheme="majorHAnsi"/>
-          <w:sz w:val="24"/>
-          <w:szCs w:val="24"/>
-        </w:rPr>
-      </w:pPr>
-    </w:p>
-    <w:p>
-      <w:pPr>
-        <w:rPr>
-          <w:rFonts w:asciiTheme="majorHAnsi" w:hAnsiTheme="majorHAnsi" w:cstheme="majorHAnsi"/>
-          <w:sz w:val="24"/>
-          <w:szCs w:val="24"/>
-        </w:rPr>
-      </w:pPr>
-      <w:r>
-        <w:rPr>
-          <w:rFonts w:asciiTheme="majorHAnsi" w:hAnsiTheme="majorHAnsi" w:cstheme="majorHAnsi"/>
-          <w:sz w:val="24"/>
-          <w:szCs w:val="24"/>
-        </w:rPr>
-        <w:t>Thank you for considering my application. I am looking forward to the opportunity to further discuss my candidacy.</w:t>
-      </w:r>
-    </w:p>
-    <w:p>
-      <w:pPr>
-        <w:rPr>
-          <w:rFonts w:asciiTheme="majorHAnsi" w:hAnsiTheme="majorHAnsi" w:cstheme="majorHAnsi"/>
-          <w:sz w:val="24"/>
-          <w:szCs w:val="24"/>
-        </w:rPr>
-      </w:pPr>
-    </w:p>
-    <w:p>
-      <w:pPr>
-        <w:rPr>
-          <w:rFonts w:asciiTheme="majorHAnsi" w:hAnsiTheme="majorHAnsi" w:cstheme="majorHAnsi"/>
-          <w:sz w:val="24"/>
-          <w:szCs w:val="24"/>
-        </w:rPr>
-      </w:pPr>
-      <w:r>
-        <w:rPr>
-          <w:rFonts w:asciiTheme="majorHAnsi" w:hAnsiTheme="majorHAnsi" w:cstheme="majorHAnsi"/>
-          <w:sz w:val="24"/>
-          <w:szCs w:val="24"/>
-        </w:rPr>
-        <w:t xml:space="preserve">Sincerely, </w:t>
-      </w:r>
-    </w:p>
-    <w:p>
-      <w:r>
-        <w:rPr>
-          <w:rFonts w:asciiTheme="majorHAnsi" w:hAnsiTheme="majorHAnsi" w:cstheme="majorHAnsi"/>
-          <w:sz w:val="24"/>
-          <w:szCs w:val="24"/>
-        </w:rPr>
-        <w:t>Ojiemekeme Armstrong</w:t>
+      <w:r>
+        <w:rPr>
+          <w:rFonts w:asciiTheme="majorHAnsi" w:hAnsiTheme="majorHAnsi" w:cstheme="majorHAnsi"/>
+          <w:sz w:val="24"/>
+          <w:szCs w:val="24"/>
+        </w:rPr>
+        <w:t>Obozokhae</w:t>
       </w:r>
     </w:p>
     <w:sectPr>
+      <w:headerReference w:type="even" r:id="rId6"/>
+      <w:headerReference w:type="default" r:id="rId7"/>
+      <w:footerReference w:type="even" r:id="rId8"/>
+      <w:footerReference w:type="default" r:id="rId9"/>
+      <w:headerReference w:type="first" r:id="rId10"/>
+      <w:footerReference w:type="first" r:id="rId11"/>
       <w:pgSz w:w="12240" w:h="15840"/>
       <w:pgMar w:top="1440" w:right="1440" w:bottom="1440" w:left="1440" w:header="720" w:footer="720" w:gutter="0"/>
       <w:cols w:space="720"/>
@@ -259,6 +308,116 @@
     </w:sectPr>
   </w:body>
 </w:document>
+</file>
+
+<file path=word/endnotes.xml><?xml version="1.0" encoding="utf-8"?>
+<w:endnotes xmlns:wpc="http://schemas.microsoft.com/office/word/2010/wordprocessingCanvas" xmlns:cx="http://schemas.microsoft.com/office/drawing/2014/chartex" xmlns:cx1="http://schemas.microsoft.com/office/drawing/2015/9/8/chartex" xmlns:cx2="http://schemas.microsoft.com/office/drawing/2015/10/21/chartex" xmlns:cx3="http://schemas.microsoft.com/office/drawing/2016/5/9/chartex" xmlns:cx4="http://schemas.microsoft.com/office/drawing/2016/5/10/chartex" xmlns:cx5="http://schemas.microsoft.com/office/drawing/2016/5/11/chartex" xmlns:cx6="http://schemas.microsoft.com/office/drawing/2016/5/12/chartex" xmlns:cx7="http://schemas.microsoft.com/office/drawing/2016/5/13/chartex" xmlns:cx8="http://schemas.microsoft.com/office/drawing/2016/5/14/chartex" xmlns:mc="http://schemas.openxmlformats.org/markup-compatibility/2006" xmlns:aink="http://schemas.microsoft.com/office/drawing/2016/ink" xmlns:am3d="http://schemas.microsoft.com/office/drawing/2017/model3d" xmlns:o="urn:schemas-microsoft-com:office:office" xmlns:r="http://schemas.openxmlformats.org/officeDocument/2006/relationships" xmlns:m="http://schemas.openxmlformats.org/officeDocument/2006/math" xmlns:v="urn:schemas-microsoft-com:vml" xmlns:wp14="http://schemas.microsoft.com/office/word/2010/wordprocessingDrawing" xmlns:wp="http://schemas.openxmlformats.org/drawingml/2006/wordprocessingDrawing" xmlns:w10="urn:schemas-microsoft-com:office:word" xmlns:w="http://schemas.openxmlformats.org/wordprocessingml/2006/main" xmlns:w14="http://schemas.microsoft.com/office/word/2010/wordml" xmlns:w15="http://schemas.microsoft.com/office/word/2012/wordml" xmlns:w16cex="http://schemas.microsoft.com/office/word/2018/wordml/cex" xmlns:w16cid="http://schemas.microsoft.com/office/word/2016/wordml/cid" xmlns:w16="http://schemas.microsoft.com/office/word/2018/wordml" xmlns:w16sdtdh="http://schemas.microsoft.com/office/word/2020/wordml/sdtdatahash" xmlns:w16se="http://schemas.microsoft.com/office/word/2015/wordml/symex" xmlns:wpg="http://schemas.microsoft.com/office/word/2010/wordprocessingGroup" xmlns:wpi="http://schemas.microsoft.com/office/word/2010/wordprocessingInk" xmlns:wne="http://schemas.microsoft.com/office/word/2006/wordml" xmlns:wps="http://schemas.microsoft.com/office/word/2010/wordprocessingShape" mc:Ignorable="w14 w15 w16se w16cid w16 w16cex w16sdtdh wp14">
+  <w:endnote w:type="separator" w:id="-1">
+    <w:p>
+      <w:pPr>
+        <w:spacing w:after="0" w:line="240" w:lineRule="auto"/>
+      </w:pPr>
+      <w:r>
+        <w:separator/>
+      </w:r>
+    </w:p>
+  </w:endnote>
+  <w:endnote w:type="continuationSeparator" w:id="0">
+    <w:p>
+      <w:pPr>
+        <w:spacing w:after="0" w:line="240" w:lineRule="auto"/>
+      </w:pPr>
+      <w:r>
+        <w:continuationSeparator/>
+      </w:r>
+    </w:p>
+  </w:endnote>
+</w:endnotes>
+</file>
+
+<file path=word/footer1.xml><?xml version="1.0" encoding="utf-8"?>
+<w:ftr xmlns:wpc="http://schemas.microsoft.com/office/word/2010/wordprocessingCanvas" xmlns:cx="http://schemas.microsoft.com/office/drawing/2014/chartex" xmlns:cx1="http://schemas.microsoft.com/office/drawing/2015/9/8/chartex" xmlns:cx2="http://schemas.microsoft.com/office/drawing/2015/10/21/chartex" xmlns:cx3="http://schemas.microsoft.com/office/drawing/2016/5/9/chartex" xmlns:cx4="http://schemas.microsoft.com/office/drawing/2016/5/10/chartex" xmlns:cx5="http://schemas.microsoft.com/office/drawing/2016/5/11/chartex" xmlns:cx6="http://schemas.microsoft.com/office/drawing/2016/5/12/chartex" xmlns:cx7="http://schemas.microsoft.com/office/drawing/2016/5/13/chartex" xmlns:cx8="http://schemas.microsoft.com/office/drawing/2016/5/14/chartex" xmlns:mc="http://schemas.openxmlformats.org/markup-compatibility/2006" xmlns:aink="http://schemas.microsoft.com/office/drawing/2016/ink" xmlns:am3d="http://schemas.microsoft.com/office/drawing/2017/model3d" xmlns:o="urn:schemas-microsoft-com:office:office" xmlns:r="http://schemas.openxmlformats.org/officeDocument/2006/relationships" xmlns:m="http://schemas.openxmlformats.org/officeDocument/2006/math" xmlns:v="urn:schemas-microsoft-com:vml" xmlns:wp14="http://schemas.microsoft.com/office/word/2010/wordprocessingDrawing" xmlns:wp="http://schemas.openxmlformats.org/drawingml/2006/wordprocessingDrawing" xmlns:w10="urn:schemas-microsoft-com:office:word" xmlns:w="http://schemas.openxmlformats.org/wordprocessingml/2006/main" xmlns:w14="http://schemas.microsoft.com/office/word/2010/wordml" xmlns:w15="http://schemas.microsoft.com/office/word/2012/wordml" xmlns:w16cex="http://schemas.microsoft.com/office/word/2018/wordml/cex" xmlns:w16cid="http://schemas.microsoft.com/office/word/2016/wordml/cid" xmlns:w16="http://schemas.microsoft.com/office/word/2018/wordml" xmlns:w16sdtdh="http://schemas.microsoft.com/office/word/2020/wordml/sdtdatahash" xmlns:w16se="http://schemas.microsoft.com/office/word/2015/wordml/symex" xmlns:wpg="http://schemas.microsoft.com/office/word/2010/wordprocessingGroup" xmlns:wpi="http://schemas.microsoft.com/office/word/2010/wordprocessingInk" xmlns:wne="http://schemas.microsoft.com/office/word/2006/wordml" xmlns:wps="http://schemas.microsoft.com/office/word/2010/wordprocessingShape" mc:Ignorable="w14 w15 w16se w16cid w16 w16cex w16sdtdh wp14">
+  <w:p>
+    <w:pPr>
+      <w:pStyle w:val="Footer"/>
+    </w:pPr>
+  </w:p>
+</w:ftr>
+</file>
+
+<file path=word/footer2.xml><?xml version="1.0" encoding="utf-8"?>
+<w:ftr xmlns:wpc="http://schemas.microsoft.com/office/word/2010/wordprocessingCanvas" xmlns:cx="http://schemas.microsoft.com/office/drawing/2014/chartex" xmlns:cx1="http://schemas.microsoft.com/office/drawing/2015/9/8/chartex" xmlns:cx2="http://schemas.microsoft.com/office/drawing/2015/10/21/chartex" xmlns:cx3="http://schemas.microsoft.com/office/drawing/2016/5/9/chartex" xmlns:cx4="http://schemas.microsoft.com/office/drawing/2016/5/10/chartex" xmlns:cx5="http://schemas.microsoft.com/office/drawing/2016/5/11/chartex" xmlns:cx6="http://schemas.microsoft.com/office/drawing/2016/5/12/chartex" xmlns:cx7="http://schemas.microsoft.com/office/drawing/2016/5/13/chartex" xmlns:cx8="http://schemas.microsoft.com/office/drawing/2016/5/14/chartex" xmlns:mc="http://schemas.openxmlformats.org/markup-compatibility/2006" xmlns:aink="http://schemas.microsoft.com/office/drawing/2016/ink" xmlns:am3d="http://schemas.microsoft.com/office/drawing/2017/model3d" xmlns:o="urn:schemas-microsoft-com:office:office" xmlns:r="http://schemas.openxmlformats.org/officeDocument/2006/relationships" xmlns:m="http://schemas.openxmlformats.org/officeDocument/2006/math" xmlns:v="urn:schemas-microsoft-com:vml" xmlns:wp14="http://schemas.microsoft.com/office/word/2010/wordprocessingDrawing" xmlns:wp="http://schemas.openxmlformats.org/drawingml/2006/wordprocessingDrawing" xmlns:w10="urn:schemas-microsoft-com:office:word" xmlns:w="http://schemas.openxmlformats.org/wordprocessingml/2006/main" xmlns:w14="http://schemas.microsoft.com/office/word/2010/wordml" xmlns:w15="http://schemas.microsoft.com/office/word/2012/wordml" xmlns:w16cex="http://schemas.microsoft.com/office/word/2018/wordml/cex" xmlns:w16cid="http://schemas.microsoft.com/office/word/2016/wordml/cid" xmlns:w16="http://schemas.microsoft.com/office/word/2018/wordml" xmlns:w16sdtdh="http://schemas.microsoft.com/office/word/2020/wordml/sdtdatahash" xmlns:w16se="http://schemas.microsoft.com/office/word/2015/wordml/symex" xmlns:wpg="http://schemas.microsoft.com/office/word/2010/wordprocessingGroup" xmlns:wpi="http://schemas.microsoft.com/office/word/2010/wordprocessingInk" xmlns:wne="http://schemas.microsoft.com/office/word/2006/wordml" xmlns:wps="http://schemas.microsoft.com/office/word/2010/wordprocessingShape" mc:Ignorable="w14 w15 w16se w16cid w16 w16cex w16sdtdh wp14">
+  <w:p>
+    <w:pPr>
+      <w:pStyle w:val="Footer"/>
+    </w:pPr>
+  </w:p>
+</w:ftr>
+</file>
+
+<file path=word/footer3.xml><?xml version="1.0" encoding="utf-8"?>
+<w:ftr xmlns:wpc="http://schemas.microsoft.com/office/word/2010/wordprocessingCanvas" xmlns:cx="http://schemas.microsoft.com/office/drawing/2014/chartex" xmlns:cx1="http://schemas.microsoft.com/office/drawing/2015/9/8/chartex" xmlns:cx2="http://schemas.microsoft.com/office/drawing/2015/10/21/chartex" xmlns:cx3="http://schemas.microsoft.com/office/drawing/2016/5/9/chartex" xmlns:cx4="http://schemas.microsoft.com/office/drawing/2016/5/10/chartex" xmlns:cx5="http://schemas.microsoft.com/office/drawing/2016/5/11/chartex" xmlns:cx6="http://schemas.microsoft.com/office/drawing/2016/5/12/chartex" xmlns:cx7="http://schemas.microsoft.com/office/drawing/2016/5/13/chartex" xmlns:cx8="http://schemas.microsoft.com/office/drawing/2016/5/14/chartex" xmlns:mc="http://schemas.openxmlformats.org/markup-compatibility/2006" xmlns:aink="http://schemas.microsoft.com/office/drawing/2016/ink" xmlns:am3d="http://schemas.microsoft.com/office/drawing/2017/model3d" xmlns:o="urn:schemas-microsoft-com:office:office" xmlns:r="http://schemas.openxmlformats.org/officeDocument/2006/relationships" xmlns:m="http://schemas.openxmlformats.org/officeDocument/2006/math" xmlns:v="urn:schemas-microsoft-com:vml" xmlns:wp14="http://schemas.microsoft.com/office/word/2010/wordprocessingDrawing" xmlns:wp="http://schemas.openxmlformats.org/drawingml/2006/wordprocessingDrawing" xmlns:w10="urn:schemas-microsoft-com:office:word" xmlns:w="http://schemas.openxmlformats.org/wordprocessingml/2006/main" xmlns:w14="http://schemas.microsoft.com/office/word/2010/wordml" xmlns:w15="http://schemas.microsoft.com/office/word/2012/wordml" xmlns:w16cex="http://schemas.microsoft.com/office/word/2018/wordml/cex" xmlns:w16cid="http://schemas.microsoft.com/office/word/2016/wordml/cid" xmlns:w16="http://schemas.microsoft.com/office/word/2018/wordml" xmlns:w16sdtdh="http://schemas.microsoft.com/office/word/2020/wordml/sdtdatahash" xmlns:w16se="http://schemas.microsoft.com/office/word/2015/wordml/symex" xmlns:wpg="http://schemas.microsoft.com/office/word/2010/wordprocessingGroup" xmlns:wpi="http://schemas.microsoft.com/office/word/2010/wordprocessingInk" xmlns:wne="http://schemas.microsoft.com/office/word/2006/wordml" xmlns:wps="http://schemas.microsoft.com/office/word/2010/wordprocessingShape" mc:Ignorable="w14 w15 w16se w16cid w16 w16cex w16sdtdh wp14">
+  <w:p>
+    <w:pPr>
+      <w:pStyle w:val="Footer"/>
+    </w:pPr>
+  </w:p>
+</w:ftr>
+</file>
+
+<file path=word/footnotes.xml><?xml version="1.0" encoding="utf-8"?>
+<w:footnotes xmlns:wpc="http://schemas.microsoft.com/office/word/2010/wordprocessingCanvas" xmlns:cx="http://schemas.microsoft.com/office/drawing/2014/chartex" xmlns:cx1="http://schemas.microsoft.com/office/drawing/2015/9/8/chartex" xmlns:cx2="http://schemas.microsoft.com/office/drawing/2015/10/21/chartex" xmlns:cx3="http://schemas.microsoft.com/office/drawing/2016/5/9/chartex" xmlns:cx4="http://schemas.microsoft.com/office/drawing/2016/5/10/chartex" xmlns:cx5="http://schemas.microsoft.com/office/drawing/2016/5/11/chartex" xmlns:cx6="http://schemas.microsoft.com/office/drawing/2016/5/12/chartex" xmlns:cx7="http://schemas.microsoft.com/office/drawing/2016/5/13/chartex" xmlns:cx8="http://schemas.microsoft.com/office/drawing/2016/5/14/chartex" xmlns:mc="http://schemas.openxmlformats.org/markup-compatibility/2006" xmlns:aink="http://schemas.microsoft.com/office/drawing/2016/ink" xmlns:am3d="http://schemas.microsoft.com/office/drawing/2017/model3d" xmlns:o="urn:schemas-microsoft-com:office:office" xmlns:r="http://schemas.openxmlformats.org/officeDocument/2006/relationships" xmlns:m="http://schemas.openxmlformats.org/officeDocument/2006/math" xmlns:v="urn:schemas-microsoft-com:vml" xmlns:wp14="http://schemas.microsoft.com/office/word/2010/wordprocessingDrawing" xmlns:wp="http://schemas.openxmlformats.org/drawingml/2006/wordprocessingDrawing" xmlns:w10="urn:schemas-microsoft-com:office:word" xmlns:w="http://schemas.openxmlformats.org/wordprocessingml/2006/main" xmlns:w14="http://schemas.microsoft.com/office/word/2010/wordml" xmlns:w15="http://schemas.microsoft.com/office/word/2012/wordml" xmlns:w16cex="http://schemas.microsoft.com/office/word/2018/wordml/cex" xmlns:w16cid="http://schemas.microsoft.com/office/word/2016/wordml/cid" xmlns:w16="http://schemas.microsoft.com/office/word/2018/wordml" xmlns:w16sdtdh="http://schemas.microsoft.com/office/word/2020/wordml/sdtdatahash" xmlns:w16se="http://schemas.microsoft.com/office/word/2015/wordml/symex" xmlns:wpg="http://schemas.microsoft.com/office/word/2010/wordprocessingGroup" xmlns:wpi="http://schemas.microsoft.com/office/word/2010/wordprocessingInk" xmlns:wne="http://schemas.microsoft.com/office/word/2006/wordml" xmlns:wps="http://schemas.microsoft.com/office/word/2010/wordprocessingShape" mc:Ignorable="w14 w15 w16se w16cid w16 w16cex w16sdtdh wp14">
+  <w:footnote w:type="separator" w:id="-1">
+    <w:p>
+      <w:pPr>
+        <w:spacing w:after="0" w:line="240" w:lineRule="auto"/>
+      </w:pPr>
+      <w:r>
+        <w:separator/>
+      </w:r>
+    </w:p>
+  </w:footnote>
+  <w:footnote w:type="continuationSeparator" w:id="0">
+    <w:p>
+      <w:pPr>
+        <w:spacing w:after="0" w:line="240" w:lineRule="auto"/>
+      </w:pPr>
+      <w:r>
+        <w:continuationSeparator/>
+      </w:r>
+    </w:p>
+  </w:footnote>
+</w:footnotes>
+</file>
+
+<file path=word/header1.xml><?xml version="1.0" encoding="utf-8"?>
+<w:hdr xmlns:wpc="http://schemas.microsoft.com/office/word/2010/wordprocessingCanvas" xmlns:cx="http://schemas.microsoft.com/office/drawing/2014/chartex" xmlns:cx1="http://schemas.microsoft.com/office/drawing/2015/9/8/chartex" xmlns:cx2="http://schemas.microsoft.com/office/drawing/2015/10/21/chartex" xmlns:cx3="http://schemas.microsoft.com/office/drawing/2016/5/9/chartex" xmlns:cx4="http://schemas.microsoft.com/office/drawing/2016/5/10/chartex" xmlns:cx5="http://schemas.microsoft.com/office/drawing/2016/5/11/chartex" xmlns:cx6="http://schemas.microsoft.com/office/drawing/2016/5/12/chartex" xmlns:cx7="http://schemas.microsoft.com/office/drawing/2016/5/13/chartex" xmlns:cx8="http://schemas.microsoft.com/office/drawing/2016/5/14/chartex" xmlns:mc="http://schemas.openxmlformats.org/markup-compatibility/2006" xmlns:aink="http://schemas.microsoft.com/office/drawing/2016/ink" xmlns:am3d="http://schemas.microsoft.com/office/drawing/2017/model3d" xmlns:o="urn:schemas-microsoft-com:office:office" xmlns:r="http://schemas.openxmlformats.org/officeDocument/2006/relationships" xmlns:m="http://schemas.openxmlformats.org/officeDocument/2006/math" xmlns:v="urn:schemas-microsoft-com:vml" xmlns:wp14="http://schemas.microsoft.com/office/word/2010/wordprocessingDrawing" xmlns:wp="http://schemas.openxmlformats.org/drawingml/2006/wordprocessingDrawing" xmlns:w10="urn:schemas-microsoft-com:office:word" xmlns:w="http://schemas.openxmlformats.org/wordprocessingml/2006/main" xmlns:w14="http://schemas.microsoft.com/office/word/2010/wordml" xmlns:w15="http://schemas.microsoft.com/office/word/2012/wordml" xmlns:w16cex="http://schemas.microsoft.com/office/word/2018/wordml/cex" xmlns:w16cid="http://schemas.microsoft.com/office/word/2016/wordml/cid" xmlns:w16="http://schemas.microsoft.com/office/word/2018/wordml" xmlns:w16sdtdh="http://schemas.microsoft.com/office/word/2020/wordml/sdtdatahash" xmlns:w16se="http://schemas.microsoft.com/office/word/2015/wordml/symex" xmlns:wpg="http://schemas.microsoft.com/office/word/2010/wordprocessingGroup" xmlns:wpi="http://schemas.microsoft.com/office/word/2010/wordprocessingInk" xmlns:wne="http://schemas.microsoft.com/office/word/2006/wordml" xmlns:wps="http://schemas.microsoft.com/office/word/2010/wordprocessingShape" mc:Ignorable="w14 w15 w16se w16cid w16 w16cex w16sdtdh wp14">
+  <w:p>
+    <w:pPr>
+      <w:pStyle w:val="Header"/>
+    </w:pPr>
+  </w:p>
+</w:hdr>
+</file>
+
+<file path=word/header2.xml><?xml version="1.0" encoding="utf-8"?>
+<w:hdr xmlns:wpc="http://schemas.microsoft.com/office/word/2010/wordprocessingCanvas" xmlns:cx="http://schemas.microsoft.com/office/drawing/2014/chartex" xmlns:cx1="http://schemas.microsoft.com/office/drawing/2015/9/8/chartex" xmlns:cx2="http://schemas.microsoft.com/office/drawing/2015/10/21/chartex" xmlns:cx3="http://schemas.microsoft.com/office/drawing/2016/5/9/chartex" xmlns:cx4="http://schemas.microsoft.com/office/drawing/2016/5/10/chartex" xmlns:cx5="http://schemas.microsoft.com/office/drawing/2016/5/11/chartex" xmlns:cx6="http://schemas.microsoft.com/office/drawing/2016/5/12/chartex" xmlns:cx7="http://schemas.microsoft.com/office/drawing/2016/5/13/chartex" xmlns:cx8="http://schemas.microsoft.com/office/drawing/2016/5/14/chartex" xmlns:mc="http://schemas.openxmlformats.org/markup-compatibility/2006" xmlns:aink="http://schemas.microsoft.com/office/drawing/2016/ink" xmlns:am3d="http://schemas.microsoft.com/office/drawing/2017/model3d" xmlns:o="urn:schemas-microsoft-com:office:office" xmlns:r="http://schemas.openxmlformats.org/officeDocument/2006/relationships" xmlns:m="http://schemas.openxmlformats.org/officeDocument/2006/math" xmlns:v="urn:schemas-microsoft-com:vml" xmlns:wp14="http://schemas.microsoft.com/office/word/2010/wordprocessingDrawing" xmlns:wp="http://schemas.openxmlformats.org/drawingml/2006/wordprocessingDrawing" xmlns:w10="urn:schemas-microsoft-com:office:word" xmlns:w="http://schemas.openxmlformats.org/wordprocessingml/2006/main" xmlns:w14="http://schemas.microsoft.com/office/word/2010/wordml" xmlns:w15="http://schemas.microsoft.com/office/word/2012/wordml" xmlns:w16cex="http://schemas.microsoft.com/office/word/2018/wordml/cex" xmlns:w16cid="http://schemas.microsoft.com/office/word/2016/wordml/cid" xmlns:w16="http://schemas.microsoft.com/office/word/2018/wordml" xmlns:w16sdtdh="http://schemas.microsoft.com/office/word/2020/wordml/sdtdatahash" xmlns:w16se="http://schemas.microsoft.com/office/word/2015/wordml/symex" xmlns:wpg="http://schemas.microsoft.com/office/word/2010/wordprocessingGroup" xmlns:wpi="http://schemas.microsoft.com/office/word/2010/wordprocessingInk" xmlns:wne="http://schemas.microsoft.com/office/word/2006/wordml" xmlns:wps="http://schemas.microsoft.com/office/word/2010/wordprocessingShape" mc:Ignorable="w14 w15 w16se w16cid w16 w16cex w16sdtdh wp14">
+  <w:p>
+    <w:pPr>
+      <w:pStyle w:val="Header"/>
+    </w:pPr>
+  </w:p>
+</w:hdr>
+</file>
+
+<file path=word/header3.xml><?xml version="1.0" encoding="utf-8"?>
+<w:hdr xmlns:wpc="http://schemas.microsoft.com/office/word/2010/wordprocessingCanvas" xmlns:cx="http://schemas.microsoft.com/office/drawing/2014/chartex" xmlns:cx1="http://schemas.microsoft.com/office/drawing/2015/9/8/chartex" xmlns:cx2="http://schemas.microsoft.com/office/drawing/2015/10/21/chartex" xmlns:cx3="http://schemas.microsoft.com/office/drawing/2016/5/9/chartex" xmlns:cx4="http://schemas.microsoft.com/office/drawing/2016/5/10/chartex" xmlns:cx5="http://schemas.microsoft.com/office/drawing/2016/5/11/chartex" xmlns:cx6="http://schemas.microsoft.com/office/drawing/2016/5/12/chartex" xmlns:cx7="http://schemas.microsoft.com/office/drawing/2016/5/13/chartex" xmlns:cx8="http://schemas.microsoft.com/office/drawing/2016/5/14/chartex" xmlns:mc="http://schemas.openxmlformats.org/markup-compatibility/2006" xmlns:aink="http://schemas.microsoft.com/office/drawing/2016/ink" xmlns:am3d="http://schemas.microsoft.com/office/drawing/2017/model3d" xmlns:o="urn:schemas-microsoft-com:office:office" xmlns:r="http://schemas.openxmlformats.org/officeDocument/2006/relationships" xmlns:m="http://schemas.openxmlformats.org/officeDocument/2006/math" xmlns:v="urn:schemas-microsoft-com:vml" xmlns:wp14="http://schemas.microsoft.com/office/word/2010/wordprocessingDrawing" xmlns:wp="http://schemas.openxmlformats.org/drawingml/2006/wordprocessingDrawing" xmlns:w10="urn:schemas-microsoft-com:office:word" xmlns:w="http://schemas.openxmlformats.org/wordprocessingml/2006/main" xmlns:w14="http://schemas.microsoft.com/office/word/2010/wordml" xmlns:w15="http://schemas.microsoft.com/office/word/2012/wordml" xmlns:w16cex="http://schemas.microsoft.com/office/word/2018/wordml/cex" xmlns:w16cid="http://schemas.microsoft.com/office/word/2016/wordml/cid" xmlns:w16="http://schemas.microsoft.com/office/word/2018/wordml" xmlns:w16sdtdh="http://schemas.microsoft.com/office/word/2020/wordml/sdtdatahash" xmlns:w16se="http://schemas.microsoft.com/office/word/2015/wordml/symex" xmlns:wpg="http://schemas.microsoft.com/office/word/2010/wordprocessingGroup" xmlns:wpi="http://schemas.microsoft.com/office/word/2010/wordprocessingInk" xmlns:wne="http://schemas.microsoft.com/office/word/2006/wordml" xmlns:wps="http://schemas.microsoft.com/office/word/2010/wordprocessingShape" mc:Ignorable="w14 w15 w16se w16cid w16 w16cex w16sdtdh wp14">
+  <w:p>
+    <w:pPr>
+      <w:pStyle w:val="Header"/>
+    </w:pPr>
+  </w:p>
+</w:hdr>
 </file>
 
 <file path=word/styles.xml><?xml version="1.0" encoding="utf-8"?>
@@ -687,6 +846,50 @@
     <w:semiHidden/>
     <w:unhideWhenUsed/>
   </w:style>
+  <w:style w:type="paragraph" w:styleId="Header">
+    <w:name w:val="header"/>
+    <w:basedOn w:val="Normal"/>
+    <w:link w:val="HeaderChar"/>
+    <w:uiPriority w:val="99"/>
+    <w:unhideWhenUsed/>
+    <w:rsid w:val="006137FF"/>
+    <w:pPr>
+      <w:tabs>
+        <w:tab w:val="center" w:pos="4680"/>
+        <w:tab w:val="right" w:pos="9360"/>
+      </w:tabs>
+      <w:spacing w:after="0" w:line="240" w:lineRule="auto"/>
+    </w:pPr>
+  </w:style>
+  <w:style w:type="character" w:customStyle="1" w:styleId="HeaderChar">
+    <w:name w:val="Header Char"/>
+    <w:basedOn w:val="DefaultParagraphFont"/>
+    <w:link w:val="Header"/>
+    <w:uiPriority w:val="99"/>
+    <w:rsid w:val="006137FF"/>
+  </w:style>
+  <w:style w:type="paragraph" w:styleId="Footer">
+    <w:name w:val="footer"/>
+    <w:basedOn w:val="Normal"/>
+    <w:link w:val="FooterChar"/>
+    <w:uiPriority w:val="99"/>
+    <w:unhideWhenUsed/>
+    <w:rsid w:val="006137FF"/>
+    <w:pPr>
+      <w:tabs>
+        <w:tab w:val="center" w:pos="4680"/>
+        <w:tab w:val="right" w:pos="9360"/>
+      </w:tabs>
+      <w:spacing w:after="0" w:line="240" w:lineRule="auto"/>
+    </w:pPr>
+  </w:style>
+  <w:style w:type="character" w:customStyle="1" w:styleId="FooterChar">
+    <w:name w:val="Footer Char"/>
+    <w:basedOn w:val="DefaultParagraphFont"/>
+    <w:link w:val="Footer"/>
+    <w:uiPriority w:val="99"/>
+    <w:rsid w:val="006137FF"/>
+  </w:style>
 </w:styles>
 </file>
 

</xml_diff>